<commit_message>
Add Personal Page, Improve CSS and add JS, Add  View for Tablet and Mobile
</commit_message>
<xml_diff>
--- a/Project Log.docx
+++ b/Project Log.docx
@@ -529,6 +529,269 @@
           <w:lang w:val="en-CA"/>
         </w:rPr>
         <w:t>for the logic I used basic JS</w:t>
+      </w:r>
+    </w:p>
+    <w:p>
+      <w:pPr>
+        <w:pStyle w:val="Heading1"/>
+        <w:rPr>
+          <w:lang w:val="en-CA"/>
+        </w:rPr>
+      </w:pPr>
+      <w:r>
+        <w:rPr>
+          <w:lang w:val="en-CA"/>
+        </w:rPr>
+        <w:t>Week 3</w:t>
+      </w:r>
+    </w:p>
+    <w:p>
+      <w:pPr>
+        <w:pStyle w:val="Heading2"/>
+        <w:rPr>
+          <w:lang w:val="en-CA"/>
+        </w:rPr>
+      </w:pPr>
+      <w:r>
+        <w:rPr>
+          <w:lang w:val="en-CA"/>
+        </w:rPr>
+        <w:t>Portafolio Page</w:t>
+      </w:r>
+    </w:p>
+    <w:p>
+      <w:pPr>
+        <w:rPr>
+          <w:lang w:val="en-CA"/>
+        </w:rPr>
+      </w:pPr>
+      <w:r>
+        <w:rPr>
+          <w:noProof/>
+        </w:rPr>
+        <w:drawing>
+          <wp:inline distT="0" distB="0" distL="0" distR="0" wp14:anchorId="1841342B" wp14:editId="157B4FFC">
+            <wp:extent cx="5943600" cy="2552700"/>
+            <wp:effectExtent l="0" t="0" r="0" b="0"/>
+            <wp:docPr id="6" name="Picture 6" descr="Graphical user interface&#10;&#10;Description automatically generated"/>
+            <wp:cNvGraphicFramePr>
+              <a:graphicFrameLocks xmlns:a="http://schemas.openxmlformats.org/drawingml/2006/main" noChangeAspect="1"/>
+            </wp:cNvGraphicFramePr>
+            <a:graphic xmlns:a="http://schemas.openxmlformats.org/drawingml/2006/main">
+              <a:graphicData uri="http://schemas.openxmlformats.org/drawingml/2006/picture">
+                <pic:pic xmlns:pic="http://schemas.openxmlformats.org/drawingml/2006/picture">
+                  <pic:nvPicPr>
+                    <pic:cNvPr id="6" name="Picture 6" descr="Graphical user interface&#10;&#10;Description automatically generated"/>
+                    <pic:cNvPicPr/>
+                  </pic:nvPicPr>
+                  <pic:blipFill>
+                    <a:blip r:embed="rId10"/>
+                    <a:stretch>
+                      <a:fillRect/>
+                    </a:stretch>
+                  </pic:blipFill>
+                  <pic:spPr>
+                    <a:xfrm>
+                      <a:off x="0" y="0"/>
+                      <a:ext cx="5943600" cy="2552700"/>
+                    </a:xfrm>
+                    <a:prstGeom prst="rect">
+                      <a:avLst/>
+                    </a:prstGeom>
+                  </pic:spPr>
+                </pic:pic>
+              </a:graphicData>
+            </a:graphic>
+          </wp:inline>
+        </w:drawing>
+      </w:r>
+    </w:p>
+    <w:p>
+      <w:pPr>
+        <w:rPr>
+          <w:lang w:val="en-CA"/>
+        </w:rPr>
+      </w:pPr>
+      <w:r>
+        <w:rPr>
+          <w:lang w:val="en-CA"/>
+        </w:rPr>
+        <w:t>For JS I improved the Paper, Rock, Scissors game, there is always a Rock as default, the image changes when the user changes the selection from the Select.</w:t>
+      </w:r>
+    </w:p>
+    <w:p>
+      <w:pPr>
+        <w:rPr>
+          <w:lang w:val="en-CA"/>
+        </w:rPr>
+      </w:pPr>
+      <w:r>
+        <w:rPr>
+          <w:lang w:val="en-CA"/>
+        </w:rPr>
+        <w:t>I added two images with hyperlinks to my Github and my LinkedIn so anyone can find me there.</w:t>
+      </w:r>
+    </w:p>
+    <w:p>
+      <w:pPr>
+        <w:rPr>
+          <w:lang w:val="en-CA"/>
+        </w:rPr>
+      </w:pPr>
+    </w:p>
+    <w:p>
+      <w:pPr>
+        <w:pStyle w:val="Heading2"/>
+        <w:rPr>
+          <w:lang w:val="en-CA"/>
+        </w:rPr>
+      </w:pPr>
+      <w:r>
+        <w:rPr>
+          <w:lang w:val="en-CA"/>
+        </w:rPr>
+        <w:lastRenderedPageBreak/>
+        <w:t>Personal Page</w:t>
+      </w:r>
+    </w:p>
+    <w:p>
+      <w:pPr>
+        <w:rPr>
+          <w:lang w:val="en-CA"/>
+        </w:rPr>
+      </w:pPr>
+      <w:r>
+        <w:rPr>
+          <w:noProof/>
+        </w:rPr>
+        <w:drawing>
+          <wp:inline distT="0" distB="0" distL="0" distR="0" wp14:anchorId="0C0BE857" wp14:editId="07F24571">
+            <wp:extent cx="5943600" cy="3221990"/>
+            <wp:effectExtent l="0" t="0" r="0" b="0"/>
+            <wp:docPr id="7" name="Picture 7" descr="Graphical user interface&#10;&#10;Description automatically generated"/>
+            <wp:cNvGraphicFramePr>
+              <a:graphicFrameLocks xmlns:a="http://schemas.openxmlformats.org/drawingml/2006/main" noChangeAspect="1"/>
+            </wp:cNvGraphicFramePr>
+            <a:graphic xmlns:a="http://schemas.openxmlformats.org/drawingml/2006/main">
+              <a:graphicData uri="http://schemas.openxmlformats.org/drawingml/2006/picture">
+                <pic:pic xmlns:pic="http://schemas.openxmlformats.org/drawingml/2006/picture">
+                  <pic:nvPicPr>
+                    <pic:cNvPr id="7" name="Picture 7" descr="Graphical user interface&#10;&#10;Description automatically generated"/>
+                    <pic:cNvPicPr/>
+                  </pic:nvPicPr>
+                  <pic:blipFill>
+                    <a:blip r:embed="rId11"/>
+                    <a:stretch>
+                      <a:fillRect/>
+                    </a:stretch>
+                  </pic:blipFill>
+                  <pic:spPr>
+                    <a:xfrm>
+                      <a:off x="0" y="0"/>
+                      <a:ext cx="5943600" cy="3221990"/>
+                    </a:xfrm>
+                    <a:prstGeom prst="rect">
+                      <a:avLst/>
+                    </a:prstGeom>
+                  </pic:spPr>
+                </pic:pic>
+              </a:graphicData>
+            </a:graphic>
+          </wp:inline>
+        </w:drawing>
+      </w:r>
+    </w:p>
+    <w:p>
+      <w:pPr>
+        <w:rPr>
+          <w:lang w:val="en-CA"/>
+        </w:rPr>
+      </w:pPr>
+      <w:r>
+        <w:rPr>
+          <w:lang w:val="en-CA"/>
+        </w:rPr>
+        <w:t>I created a Personal page with the same two-columns layout and same header to keep the same style. In the left side I added some of my hobbies.</w:t>
+      </w:r>
+    </w:p>
+    <w:p>
+      <w:pPr>
+        <w:rPr>
+          <w:lang w:val="en-CA"/>
+        </w:rPr>
+      </w:pPr>
+      <w:r>
+        <w:rPr>
+          <w:lang w:val="en-CA"/>
+        </w:rPr>
+        <w:t>In the right side I added my main hobby which is travelling, I added a table with the countries I have visited so far, this style matches the Portafolio page. I added radio buttons to each flag so the user can select any country.</w:t>
+      </w:r>
+    </w:p>
+    <w:p>
+      <w:pPr>
+        <w:rPr>
+          <w:lang w:val="en-CA"/>
+        </w:rPr>
+      </w:pPr>
+      <w:r>
+        <w:rPr>
+          <w:lang w:val="en-CA"/>
+        </w:rPr>
+        <w:t>For JS, when the user selects a radio button, it will display the name of the country as well as a short information of my travel.</w:t>
+      </w:r>
+    </w:p>
+    <w:p>
+      <w:pPr>
+        <w:rPr>
+          <w:lang w:val="en-CA"/>
+        </w:rPr>
+      </w:pPr>
+      <w:r>
+        <w:rPr>
+          <w:noProof/>
+        </w:rPr>
+        <w:lastRenderedPageBreak/>
+        <w:drawing>
+          <wp:inline distT="0" distB="0" distL="0" distR="0" wp14:anchorId="4AE52AA5" wp14:editId="44A81933">
+            <wp:extent cx="5943600" cy="5733415"/>
+            <wp:effectExtent l="0" t="0" r="0" b="635"/>
+            <wp:docPr id="8" name="Picture 8" descr="A picture containing PowerPoint&#10;&#10;Description automatically generated"/>
+            <wp:cNvGraphicFramePr>
+              <a:graphicFrameLocks xmlns:a="http://schemas.openxmlformats.org/drawingml/2006/main" noChangeAspect="1"/>
+            </wp:cNvGraphicFramePr>
+            <a:graphic xmlns:a="http://schemas.openxmlformats.org/drawingml/2006/main">
+              <a:graphicData uri="http://schemas.openxmlformats.org/drawingml/2006/picture">
+                <pic:pic xmlns:pic="http://schemas.openxmlformats.org/drawingml/2006/picture">
+                  <pic:nvPicPr>
+                    <pic:cNvPr id="8" name="Picture 8" descr="A picture containing PowerPoint&#10;&#10;Description automatically generated"/>
+                    <pic:cNvPicPr/>
+                  </pic:nvPicPr>
+                  <pic:blipFill>
+                    <a:blip r:embed="rId12"/>
+                    <a:stretch>
+                      <a:fillRect/>
+                    </a:stretch>
+                  </pic:blipFill>
+                  <pic:spPr>
+                    <a:xfrm>
+                      <a:off x="0" y="0"/>
+                      <a:ext cx="5943600" cy="5733415"/>
+                    </a:xfrm>
+                    <a:prstGeom prst="rect">
+                      <a:avLst/>
+                    </a:prstGeom>
+                  </pic:spPr>
+                </pic:pic>
+              </a:graphicData>
+            </a:graphic>
+          </wp:inline>
+        </w:drawing>
+      </w:r>
+      <w:r>
+        <w:rPr>
+          <w:lang w:val="en-CA"/>
+        </w:rPr>
+        <w:t xml:space="preserve"> </w:t>
       </w:r>
     </w:p>
     <w:sectPr>

</xml_diff>